<commit_message>
Cambiar contraseña con token
Opción de cambiar contraseña en el formulario de inicio de sesión. 
Envía un correo correctamente al email indicado con el link del formulario para cambiar la contraseña.
Antes de enviar el correo hace las comprobaciones de que los dos emails requeridos sean los mismos y que existan en la base de datos.
Antes de cargar el formulario de cambio de contraseña comprueba que el nuevo token se haya sustituido en la base de datos del usuario y que sea el mismo que el se ha pasado como parámetro del url (GET). En caso de error, carga otra pagina con la opción de volver a intentarlo.
Falta por terminar que cargue correctamente el controlador del formulario de cambio de contraseña y realice el cambio en la base de datos después de hacer las comprobaciones necesarias.
</commit_message>
<xml_diff>
--- a/DAW-M07-UF2-Pt05.docx
+++ b/DAW-M07-UF2-Pt05.docx
@@ -1,6 +1,6 @@
 
 <file path=word/document.xml><?xml version="1.0" encoding="utf-8"?>
-<w:document xmlns:wpc="http://schemas.microsoft.com/office/word/2010/wordprocessingCanvas" xmlns:cx="http://schemas.microsoft.com/office/drawing/2014/chartex" xmlns:cx1="http://schemas.microsoft.com/office/drawing/2015/9/8/chartex" xmlns:mc="http://schemas.openxmlformats.org/markup-compatibility/2006" xmlns:o="urn:schemas-microsoft-com:office:office" xmlns:r="http://schemas.openxmlformats.org/officeDocument/2006/relationships" xmlns:m="http://schemas.openxmlformats.org/officeDocument/2006/math" xmlns:v="urn:schemas-microsoft-com:vml" xmlns:wp14="http://schemas.microsoft.com/office/word/2010/wordprocessingDrawing" xmlns:wp="http://schemas.openxmlformats.org/drawingml/2006/wordprocessingDrawing" xmlns:w10="urn:schemas-microsoft-com:office:word" xmlns:w="http://schemas.openxmlformats.org/wordprocessingml/2006/main" xmlns:w14="http://schemas.microsoft.com/office/word/2010/wordml" xmlns:w15="http://schemas.microsoft.com/office/word/2012/wordml" xmlns:w16se="http://schemas.microsoft.com/office/word/2015/wordml/symex" xmlns:wpg="http://schemas.microsoft.com/office/word/2010/wordprocessingGroup" xmlns:wpi="http://schemas.microsoft.com/office/word/2010/wordprocessingInk" xmlns:wne="http://schemas.microsoft.com/office/word/2006/wordml" xmlns:wps="http://schemas.microsoft.com/office/word/2010/wordprocessingShape" mc:Ignorable="w14 w15 w16se wp14">
+<w:document xmlns:wpc="http://schemas.microsoft.com/office/word/2010/wordprocessingCanvas" xmlns:cx="http://schemas.microsoft.com/office/drawing/2014/chartex" xmlns:cx1="http://schemas.microsoft.com/office/drawing/2015/9/8/chartex" xmlns:cx2="http://schemas.microsoft.com/office/drawing/2015/10/21/chartex" xmlns:cx3="http://schemas.microsoft.com/office/drawing/2016/5/9/chartex" xmlns:cx4="http://schemas.microsoft.com/office/drawing/2016/5/10/chartex" xmlns:cx5="http://schemas.microsoft.com/office/drawing/2016/5/11/chartex" xmlns:cx6="http://schemas.microsoft.com/office/drawing/2016/5/12/chartex" xmlns:cx7="http://schemas.microsoft.com/office/drawing/2016/5/13/chartex" xmlns:cx8="http://schemas.microsoft.com/office/drawing/2016/5/14/chartex" xmlns:mc="http://schemas.openxmlformats.org/markup-compatibility/2006" xmlns:aink="http://schemas.microsoft.com/office/drawing/2016/ink" xmlns:am3d="http://schemas.microsoft.com/office/drawing/2017/model3d" xmlns:o="urn:schemas-microsoft-com:office:office" xmlns:oel="http://schemas.microsoft.com/office/2019/extlst" xmlns:r="http://schemas.openxmlformats.org/officeDocument/2006/relationships" xmlns:m="http://schemas.openxmlformats.org/officeDocument/2006/math" xmlns:v="urn:schemas-microsoft-com:vml" xmlns:wp14="http://schemas.microsoft.com/office/word/2010/wordprocessingDrawing" xmlns:wp="http://schemas.openxmlformats.org/drawingml/2006/wordprocessingDrawing" xmlns:w10="urn:schemas-microsoft-com:office:word" xmlns:w="http://schemas.openxmlformats.org/wordprocessingml/2006/main" xmlns:w14="http://schemas.microsoft.com/office/word/2010/wordml" xmlns:w15="http://schemas.microsoft.com/office/word/2012/wordml" xmlns:w16cex="http://schemas.microsoft.com/office/word/2018/wordml/cex" xmlns:w16cid="http://schemas.microsoft.com/office/word/2016/wordml/cid" xmlns:w16="http://schemas.microsoft.com/office/word/2018/wordml" xmlns:w16sdtdh="http://schemas.microsoft.com/office/word/2020/wordml/sdtdatahash" xmlns:w16se="http://schemas.microsoft.com/office/word/2015/wordml/symex" xmlns:wpg="http://schemas.microsoft.com/office/word/2010/wordprocessingGroup" xmlns:wpi="http://schemas.microsoft.com/office/word/2010/wordprocessingInk" xmlns:wne="http://schemas.microsoft.com/office/word/2006/wordml" xmlns:wps="http://schemas.microsoft.com/office/word/2010/wordprocessingShape" mc:Ignorable="w14 w15 w16se w16cid w16 w16cex w16sdtdh wp14">
   <w:body>
     <w:p>
       <w:pPr>
@@ -105,7 +105,6 @@
           <w:docPartUnique/>
         </w:docPartObj>
       </w:sdtPr>
-      <w:sdtEndPr/>
       <w:sdtContent>
         <w:p>
           <w:pPr>
@@ -160,21 +159,7 @@
                 <w:rStyle w:val="Hipervnculo"/>
                 <w:noProof/>
               </w:rPr>
-              <w:t>Recuperació de contrasenya i Aute</w:t>
-            </w:r>
-            <w:r>
-              <w:rPr>
-                <w:rStyle w:val="Hipervnculo"/>
-                <w:noProof/>
-              </w:rPr>
-              <w:t>n</w:t>
-            </w:r>
-            <w:r>
-              <w:rPr>
-                <w:rStyle w:val="Hipervnculo"/>
-                <w:noProof/>
-              </w:rPr>
-              <w:t>ticació Social</w:t>
+              <w:t>Recuperació de contrasenya i Autenticació Social</w:t>
             </w:r>
             <w:r>
               <w:rPr>
@@ -542,8 +527,6 @@
         <w:pStyle w:val="Ttulo3"/>
       </w:pPr>
       <w:bookmarkStart w:id="0" w:name="_Toc149304078"/>
-      <w:bookmarkStart w:id="1" w:name="_GoBack"/>
-      <w:bookmarkEnd w:id="1"/>
       <w:r>
         <w:t>Recuperació de contrasenya i Autenticació Social</w:t>
       </w:r>
@@ -853,14 +836,14 @@
       <w:pPr>
         <w:pStyle w:val="Ttulo3"/>
       </w:pPr>
-      <w:bookmarkStart w:id="2" w:name="_Toc149304079"/>
+      <w:bookmarkStart w:id="1" w:name="_Toc149304079"/>
       <w:r>
         <w:t xml:space="preserve">Sobre el </w:t>
       </w:r>
       <w:r>
         <w:t>codi</w:t>
       </w:r>
-      <w:bookmarkEnd w:id="2"/>
+      <w:bookmarkEnd w:id="1"/>
     </w:p>
     <w:p>
       <w:pPr>
@@ -1080,6 +1063,14 @@
         </w:rPr>
         <w:t>, PDO,...</w:t>
       </w:r>
+      <w:r>
+        <w:rPr>
+          <w:rFonts w:ascii="Arial" w:hAnsi="Arial" w:cs="Arial"/>
+          <w:bCs/>
+          <w:iCs/>
+        </w:rPr>
+        <w:tab/>
+      </w:r>
     </w:p>
     <w:p>
       <w:pPr>
@@ -1491,11 +1482,11 @@
       <w:pPr>
         <w:pStyle w:val="Ttulo3"/>
       </w:pPr>
-      <w:bookmarkStart w:id="3" w:name="_Toc149304080"/>
+      <w:bookmarkStart w:id="2" w:name="_Toc149304080"/>
       <w:r>
         <w:t>Requeriments per a ser avaluada</w:t>
       </w:r>
-      <w:bookmarkEnd w:id="3"/>
+      <w:bookmarkEnd w:id="2"/>
     </w:p>
     <w:p>
       <w:pPr>
@@ -2011,14 +2002,14 @@
       <w:pPr>
         <w:pStyle w:val="Ttulo3"/>
       </w:pPr>
-      <w:bookmarkStart w:id="4" w:name="_Toc149304081"/>
+      <w:bookmarkStart w:id="3" w:name="_Toc149304081"/>
       <w:r>
         <w:rPr>
           <w:rFonts w:cs="Arial"/>
         </w:rPr>
         <w:t>Recomanacions</w:t>
       </w:r>
-      <w:bookmarkEnd w:id="4"/>
+      <w:bookmarkEnd w:id="3"/>
     </w:p>
     <w:p>
       <w:pPr>
@@ -2955,11 +2946,11 @@
       <w:pPr>
         <w:pStyle w:val="Ttulo3"/>
       </w:pPr>
-      <w:bookmarkStart w:id="5" w:name="_Toc149304082"/>
+      <w:bookmarkStart w:id="4" w:name="_Toc149304082"/>
       <w:r>
         <w:t>Lliurament</w:t>
       </w:r>
-      <w:bookmarkEnd w:id="5"/>
+      <w:bookmarkEnd w:id="4"/>
     </w:p>
     <w:p>
       <w:pPr>
@@ -3089,7 +3080,7 @@
 </file>
 
 <file path=word/endnotes.xml><?xml version="1.0" encoding="utf-8"?>
-<w:endnotes xmlns:wpc="http://schemas.microsoft.com/office/word/2010/wordprocessingCanvas" xmlns:cx="http://schemas.microsoft.com/office/drawing/2014/chartex" xmlns:cx1="http://schemas.microsoft.com/office/drawing/2015/9/8/chartex" xmlns:mc="http://schemas.openxmlformats.org/markup-compatibility/2006" xmlns:o="urn:schemas-microsoft-com:office:office" xmlns:r="http://schemas.openxmlformats.org/officeDocument/2006/relationships" xmlns:m="http://schemas.openxmlformats.org/officeDocument/2006/math" xmlns:v="urn:schemas-microsoft-com:vml" xmlns:wp14="http://schemas.microsoft.com/office/word/2010/wordprocessingDrawing" xmlns:wp="http://schemas.openxmlformats.org/drawingml/2006/wordprocessingDrawing" xmlns:w10="urn:schemas-microsoft-com:office:word" xmlns:w="http://schemas.openxmlformats.org/wordprocessingml/2006/main" xmlns:w14="http://schemas.microsoft.com/office/word/2010/wordml" xmlns:w15="http://schemas.microsoft.com/office/word/2012/wordml" xmlns:w16se="http://schemas.microsoft.com/office/word/2015/wordml/symex" xmlns:wpg="http://schemas.microsoft.com/office/word/2010/wordprocessingGroup" xmlns:wpi="http://schemas.microsoft.com/office/word/2010/wordprocessingInk" xmlns:wne="http://schemas.microsoft.com/office/word/2006/wordml" xmlns:wps="http://schemas.microsoft.com/office/word/2010/wordprocessingShape" mc:Ignorable="w14 w15 w16se wp14">
+<w:endnotes xmlns:wpc="http://schemas.microsoft.com/office/word/2010/wordprocessingCanvas" xmlns:cx="http://schemas.microsoft.com/office/drawing/2014/chartex" xmlns:cx1="http://schemas.microsoft.com/office/drawing/2015/9/8/chartex" xmlns:cx2="http://schemas.microsoft.com/office/drawing/2015/10/21/chartex" xmlns:cx3="http://schemas.microsoft.com/office/drawing/2016/5/9/chartex" xmlns:cx4="http://schemas.microsoft.com/office/drawing/2016/5/10/chartex" xmlns:cx5="http://schemas.microsoft.com/office/drawing/2016/5/11/chartex" xmlns:cx6="http://schemas.microsoft.com/office/drawing/2016/5/12/chartex" xmlns:cx7="http://schemas.microsoft.com/office/drawing/2016/5/13/chartex" xmlns:cx8="http://schemas.microsoft.com/office/drawing/2016/5/14/chartex" xmlns:mc="http://schemas.openxmlformats.org/markup-compatibility/2006" xmlns:aink="http://schemas.microsoft.com/office/drawing/2016/ink" xmlns:am3d="http://schemas.microsoft.com/office/drawing/2017/model3d" xmlns:o="urn:schemas-microsoft-com:office:office" xmlns:oel="http://schemas.microsoft.com/office/2019/extlst" xmlns:r="http://schemas.openxmlformats.org/officeDocument/2006/relationships" xmlns:m="http://schemas.openxmlformats.org/officeDocument/2006/math" xmlns:v="urn:schemas-microsoft-com:vml" xmlns:wp14="http://schemas.microsoft.com/office/word/2010/wordprocessingDrawing" xmlns:wp="http://schemas.openxmlformats.org/drawingml/2006/wordprocessingDrawing" xmlns:w10="urn:schemas-microsoft-com:office:word" xmlns:w="http://schemas.openxmlformats.org/wordprocessingml/2006/main" xmlns:w14="http://schemas.microsoft.com/office/word/2010/wordml" xmlns:w15="http://schemas.microsoft.com/office/word/2012/wordml" xmlns:w16cex="http://schemas.microsoft.com/office/word/2018/wordml/cex" xmlns:w16cid="http://schemas.microsoft.com/office/word/2016/wordml/cid" xmlns:w16="http://schemas.microsoft.com/office/word/2018/wordml" xmlns:w16sdtdh="http://schemas.microsoft.com/office/word/2020/wordml/sdtdatahash" xmlns:w16se="http://schemas.microsoft.com/office/word/2015/wordml/symex" xmlns:wpg="http://schemas.microsoft.com/office/word/2010/wordprocessingGroup" xmlns:wpi="http://schemas.microsoft.com/office/word/2010/wordprocessingInk" xmlns:wne="http://schemas.microsoft.com/office/word/2006/wordml" xmlns:wps="http://schemas.microsoft.com/office/word/2010/wordprocessingShape" mc:Ignorable="w14 w15 w16se w16cid w16 w16cex w16sdtdh wp14">
   <w:endnote w:type="separator" w:id="-1">
     <w:p>
       <w:pPr>
@@ -3114,7 +3105,7 @@
 </file>
 
 <file path=word/footnotes.xml><?xml version="1.0" encoding="utf-8"?>
-<w:footnotes xmlns:wpc="http://schemas.microsoft.com/office/word/2010/wordprocessingCanvas" xmlns:cx="http://schemas.microsoft.com/office/drawing/2014/chartex" xmlns:cx1="http://schemas.microsoft.com/office/drawing/2015/9/8/chartex" xmlns:mc="http://schemas.openxmlformats.org/markup-compatibility/2006" xmlns:o="urn:schemas-microsoft-com:office:office" xmlns:r="http://schemas.openxmlformats.org/officeDocument/2006/relationships" xmlns:m="http://schemas.openxmlformats.org/officeDocument/2006/math" xmlns:v="urn:schemas-microsoft-com:vml" xmlns:wp14="http://schemas.microsoft.com/office/word/2010/wordprocessingDrawing" xmlns:wp="http://schemas.openxmlformats.org/drawingml/2006/wordprocessingDrawing" xmlns:w10="urn:schemas-microsoft-com:office:word" xmlns:w="http://schemas.openxmlformats.org/wordprocessingml/2006/main" xmlns:w14="http://schemas.microsoft.com/office/word/2010/wordml" xmlns:w15="http://schemas.microsoft.com/office/word/2012/wordml" xmlns:w16se="http://schemas.microsoft.com/office/word/2015/wordml/symex" xmlns:wpg="http://schemas.microsoft.com/office/word/2010/wordprocessingGroup" xmlns:wpi="http://schemas.microsoft.com/office/word/2010/wordprocessingInk" xmlns:wne="http://schemas.microsoft.com/office/word/2006/wordml" xmlns:wps="http://schemas.microsoft.com/office/word/2010/wordprocessingShape" mc:Ignorable="w14 w15 w16se wp14">
+<w:footnotes xmlns:wpc="http://schemas.microsoft.com/office/word/2010/wordprocessingCanvas" xmlns:cx="http://schemas.microsoft.com/office/drawing/2014/chartex" xmlns:cx1="http://schemas.microsoft.com/office/drawing/2015/9/8/chartex" xmlns:cx2="http://schemas.microsoft.com/office/drawing/2015/10/21/chartex" xmlns:cx3="http://schemas.microsoft.com/office/drawing/2016/5/9/chartex" xmlns:cx4="http://schemas.microsoft.com/office/drawing/2016/5/10/chartex" xmlns:cx5="http://schemas.microsoft.com/office/drawing/2016/5/11/chartex" xmlns:cx6="http://schemas.microsoft.com/office/drawing/2016/5/12/chartex" xmlns:cx7="http://schemas.microsoft.com/office/drawing/2016/5/13/chartex" xmlns:cx8="http://schemas.microsoft.com/office/drawing/2016/5/14/chartex" xmlns:mc="http://schemas.openxmlformats.org/markup-compatibility/2006" xmlns:aink="http://schemas.microsoft.com/office/drawing/2016/ink" xmlns:am3d="http://schemas.microsoft.com/office/drawing/2017/model3d" xmlns:o="urn:schemas-microsoft-com:office:office" xmlns:oel="http://schemas.microsoft.com/office/2019/extlst" xmlns:r="http://schemas.openxmlformats.org/officeDocument/2006/relationships" xmlns:m="http://schemas.openxmlformats.org/officeDocument/2006/math" xmlns:v="urn:schemas-microsoft-com:vml" xmlns:wp14="http://schemas.microsoft.com/office/word/2010/wordprocessingDrawing" xmlns:wp="http://schemas.openxmlformats.org/drawingml/2006/wordprocessingDrawing" xmlns:w10="urn:schemas-microsoft-com:office:word" xmlns:w="http://schemas.openxmlformats.org/wordprocessingml/2006/main" xmlns:w14="http://schemas.microsoft.com/office/word/2010/wordml" xmlns:w15="http://schemas.microsoft.com/office/word/2012/wordml" xmlns:w16cex="http://schemas.microsoft.com/office/word/2018/wordml/cex" xmlns:w16cid="http://schemas.microsoft.com/office/word/2016/wordml/cid" xmlns:w16="http://schemas.microsoft.com/office/word/2018/wordml" xmlns:w16sdtdh="http://schemas.microsoft.com/office/word/2020/wordml/sdtdatahash" xmlns:w16se="http://schemas.microsoft.com/office/word/2015/wordml/symex" xmlns:wpg="http://schemas.microsoft.com/office/word/2010/wordprocessingGroup" xmlns:wpi="http://schemas.microsoft.com/office/word/2010/wordprocessingInk" xmlns:wne="http://schemas.microsoft.com/office/word/2006/wordml" xmlns:wps="http://schemas.microsoft.com/office/word/2010/wordprocessingShape" mc:Ignorable="w14 w15 w16se w16cid w16 w16cex w16sdtdh wp14">
   <w:footnote w:type="separator" w:id="-1">
     <w:p>
       <w:pPr>
@@ -3139,7 +3130,7 @@
 </file>
 
 <file path=word/header1.xml><?xml version="1.0" encoding="utf-8"?>
-<w:hdr xmlns:wpc="http://schemas.microsoft.com/office/word/2010/wordprocessingCanvas" xmlns:cx="http://schemas.microsoft.com/office/drawing/2014/chartex" xmlns:cx1="http://schemas.microsoft.com/office/drawing/2015/9/8/chartex" xmlns:mc="http://schemas.openxmlformats.org/markup-compatibility/2006" xmlns:o="urn:schemas-microsoft-com:office:office" xmlns:r="http://schemas.openxmlformats.org/officeDocument/2006/relationships" xmlns:m="http://schemas.openxmlformats.org/officeDocument/2006/math" xmlns:v="urn:schemas-microsoft-com:vml" xmlns:wp14="http://schemas.microsoft.com/office/word/2010/wordprocessingDrawing" xmlns:wp="http://schemas.openxmlformats.org/drawingml/2006/wordprocessingDrawing" xmlns:w10="urn:schemas-microsoft-com:office:word" xmlns:w="http://schemas.openxmlformats.org/wordprocessingml/2006/main" xmlns:w14="http://schemas.microsoft.com/office/word/2010/wordml" xmlns:w15="http://schemas.microsoft.com/office/word/2012/wordml" xmlns:w16se="http://schemas.microsoft.com/office/word/2015/wordml/symex" xmlns:wpg="http://schemas.microsoft.com/office/word/2010/wordprocessingGroup" xmlns:wpi="http://schemas.microsoft.com/office/word/2010/wordprocessingInk" xmlns:wne="http://schemas.microsoft.com/office/word/2006/wordml" xmlns:wps="http://schemas.microsoft.com/office/word/2010/wordprocessingShape" mc:Ignorable="w14 w15 w16se wp14">
+<w:hdr xmlns:wpc="http://schemas.microsoft.com/office/word/2010/wordprocessingCanvas" xmlns:cx="http://schemas.microsoft.com/office/drawing/2014/chartex" xmlns:cx1="http://schemas.microsoft.com/office/drawing/2015/9/8/chartex" xmlns:cx2="http://schemas.microsoft.com/office/drawing/2015/10/21/chartex" xmlns:cx3="http://schemas.microsoft.com/office/drawing/2016/5/9/chartex" xmlns:cx4="http://schemas.microsoft.com/office/drawing/2016/5/10/chartex" xmlns:cx5="http://schemas.microsoft.com/office/drawing/2016/5/11/chartex" xmlns:cx6="http://schemas.microsoft.com/office/drawing/2016/5/12/chartex" xmlns:cx7="http://schemas.microsoft.com/office/drawing/2016/5/13/chartex" xmlns:cx8="http://schemas.microsoft.com/office/drawing/2016/5/14/chartex" xmlns:mc="http://schemas.openxmlformats.org/markup-compatibility/2006" xmlns:aink="http://schemas.microsoft.com/office/drawing/2016/ink" xmlns:am3d="http://schemas.microsoft.com/office/drawing/2017/model3d" xmlns:o="urn:schemas-microsoft-com:office:office" xmlns:oel="http://schemas.microsoft.com/office/2019/extlst" xmlns:r="http://schemas.openxmlformats.org/officeDocument/2006/relationships" xmlns:m="http://schemas.openxmlformats.org/officeDocument/2006/math" xmlns:v="urn:schemas-microsoft-com:vml" xmlns:wp14="http://schemas.microsoft.com/office/word/2010/wordprocessingDrawing" xmlns:wp="http://schemas.openxmlformats.org/drawingml/2006/wordprocessingDrawing" xmlns:w10="urn:schemas-microsoft-com:office:word" xmlns:w="http://schemas.openxmlformats.org/wordprocessingml/2006/main" xmlns:w14="http://schemas.microsoft.com/office/word/2010/wordml" xmlns:w15="http://schemas.microsoft.com/office/word/2012/wordml" xmlns:w16cex="http://schemas.microsoft.com/office/word/2018/wordml/cex" xmlns:w16cid="http://schemas.microsoft.com/office/word/2016/wordml/cid" xmlns:w16="http://schemas.microsoft.com/office/word/2018/wordml" xmlns:w16sdtdh="http://schemas.microsoft.com/office/word/2020/wordml/sdtdatahash" xmlns:w16se="http://schemas.microsoft.com/office/word/2015/wordml/symex" xmlns:wpg="http://schemas.microsoft.com/office/word/2010/wordprocessingGroup" xmlns:wpi="http://schemas.microsoft.com/office/word/2010/wordprocessingInk" xmlns:wne="http://schemas.microsoft.com/office/word/2006/wordml" xmlns:wps="http://schemas.microsoft.com/office/word/2010/wordprocessingShape" mc:Ignorable="w14 w15 w16se w16cid w16 w16cex w16sdtdh wp14">
   <w:p>
     <w:pPr>
       <w:pStyle w:val="Encabezado"/>
@@ -3245,7 +3236,7 @@
 </file>
 
 <file path=word/header2.xml><?xml version="1.0" encoding="utf-8"?>
-<w:hdr xmlns:wpc="http://schemas.microsoft.com/office/word/2010/wordprocessingCanvas" xmlns:cx="http://schemas.microsoft.com/office/drawing/2014/chartex" xmlns:cx1="http://schemas.microsoft.com/office/drawing/2015/9/8/chartex" xmlns:mc="http://schemas.openxmlformats.org/markup-compatibility/2006" xmlns:o="urn:schemas-microsoft-com:office:office" xmlns:r="http://schemas.openxmlformats.org/officeDocument/2006/relationships" xmlns:m="http://schemas.openxmlformats.org/officeDocument/2006/math" xmlns:v="urn:schemas-microsoft-com:vml" xmlns:wp14="http://schemas.microsoft.com/office/word/2010/wordprocessingDrawing" xmlns:wp="http://schemas.openxmlformats.org/drawingml/2006/wordprocessingDrawing" xmlns:w10="urn:schemas-microsoft-com:office:word" xmlns:w="http://schemas.openxmlformats.org/wordprocessingml/2006/main" xmlns:w14="http://schemas.microsoft.com/office/word/2010/wordml" xmlns:w15="http://schemas.microsoft.com/office/word/2012/wordml" xmlns:w16se="http://schemas.microsoft.com/office/word/2015/wordml/symex" xmlns:wpg="http://schemas.microsoft.com/office/word/2010/wordprocessingGroup" xmlns:wpi="http://schemas.microsoft.com/office/word/2010/wordprocessingInk" xmlns:wne="http://schemas.microsoft.com/office/word/2006/wordml" xmlns:wps="http://schemas.microsoft.com/office/word/2010/wordprocessingShape" mc:Ignorable="w14 w15 w16se wp14">
+<w:hdr xmlns:wpc="http://schemas.microsoft.com/office/word/2010/wordprocessingCanvas" xmlns:cx="http://schemas.microsoft.com/office/drawing/2014/chartex" xmlns:cx1="http://schemas.microsoft.com/office/drawing/2015/9/8/chartex" xmlns:cx2="http://schemas.microsoft.com/office/drawing/2015/10/21/chartex" xmlns:cx3="http://schemas.microsoft.com/office/drawing/2016/5/9/chartex" xmlns:cx4="http://schemas.microsoft.com/office/drawing/2016/5/10/chartex" xmlns:cx5="http://schemas.microsoft.com/office/drawing/2016/5/11/chartex" xmlns:cx6="http://schemas.microsoft.com/office/drawing/2016/5/12/chartex" xmlns:cx7="http://schemas.microsoft.com/office/drawing/2016/5/13/chartex" xmlns:cx8="http://schemas.microsoft.com/office/drawing/2016/5/14/chartex" xmlns:mc="http://schemas.openxmlformats.org/markup-compatibility/2006" xmlns:aink="http://schemas.microsoft.com/office/drawing/2016/ink" xmlns:am3d="http://schemas.microsoft.com/office/drawing/2017/model3d" xmlns:o="urn:schemas-microsoft-com:office:office" xmlns:oel="http://schemas.microsoft.com/office/2019/extlst" xmlns:r="http://schemas.openxmlformats.org/officeDocument/2006/relationships" xmlns:m="http://schemas.openxmlformats.org/officeDocument/2006/math" xmlns:v="urn:schemas-microsoft-com:vml" xmlns:wp14="http://schemas.microsoft.com/office/word/2010/wordprocessingDrawing" xmlns:wp="http://schemas.openxmlformats.org/drawingml/2006/wordprocessingDrawing" xmlns:w10="urn:schemas-microsoft-com:office:word" xmlns:w="http://schemas.openxmlformats.org/wordprocessingml/2006/main" xmlns:w14="http://schemas.microsoft.com/office/word/2010/wordml" xmlns:w15="http://schemas.microsoft.com/office/word/2012/wordml" xmlns:w16cex="http://schemas.microsoft.com/office/word/2018/wordml/cex" xmlns:w16cid="http://schemas.microsoft.com/office/word/2016/wordml/cid" xmlns:w16="http://schemas.microsoft.com/office/word/2018/wordml" xmlns:w16sdtdh="http://schemas.microsoft.com/office/word/2020/wordml/sdtdatahash" xmlns:w16se="http://schemas.microsoft.com/office/word/2015/wordml/symex" xmlns:wpg="http://schemas.microsoft.com/office/word/2010/wordprocessingGroup" xmlns:wpi="http://schemas.microsoft.com/office/word/2010/wordprocessingInk" xmlns:wne="http://schemas.microsoft.com/office/word/2006/wordml" xmlns:wps="http://schemas.microsoft.com/office/word/2010/wordprocessingShape" mc:Ignorable="w14 w15 w16se w16cid w16 w16cex w16sdtdh wp14">
   <w:p>
     <w:pPr>
       <w:pStyle w:val="Encabezado"/>
@@ -3405,7 +3396,7 @@
 </file>
 
 <file path=word/numbering.xml><?xml version="1.0" encoding="utf-8"?>
-<w:numbering xmlns:wpc="http://schemas.microsoft.com/office/word/2010/wordprocessingCanvas" xmlns:cx="http://schemas.microsoft.com/office/drawing/2014/chartex" xmlns:cx1="http://schemas.microsoft.com/office/drawing/2015/9/8/chartex" xmlns:mc="http://schemas.openxmlformats.org/markup-compatibility/2006" xmlns:o="urn:schemas-microsoft-com:office:office" xmlns:r="http://schemas.openxmlformats.org/officeDocument/2006/relationships" xmlns:m="http://schemas.openxmlformats.org/officeDocument/2006/math" xmlns:v="urn:schemas-microsoft-com:vml" xmlns:wp14="http://schemas.microsoft.com/office/word/2010/wordprocessingDrawing" xmlns:wp="http://schemas.openxmlformats.org/drawingml/2006/wordprocessingDrawing" xmlns:w10="urn:schemas-microsoft-com:office:word" xmlns:w="http://schemas.openxmlformats.org/wordprocessingml/2006/main" xmlns:w14="http://schemas.microsoft.com/office/word/2010/wordml" xmlns:w15="http://schemas.microsoft.com/office/word/2012/wordml" xmlns:w16se="http://schemas.microsoft.com/office/word/2015/wordml/symex" xmlns:wpg="http://schemas.microsoft.com/office/word/2010/wordprocessingGroup" xmlns:wpi="http://schemas.microsoft.com/office/word/2010/wordprocessingInk" xmlns:wne="http://schemas.microsoft.com/office/word/2006/wordml" xmlns:wps="http://schemas.microsoft.com/office/word/2010/wordprocessingShape" mc:Ignorable="w14 w15 w16se wp14">
+<w:numbering xmlns:wpc="http://schemas.microsoft.com/office/word/2010/wordprocessingCanvas" xmlns:cx="http://schemas.microsoft.com/office/drawing/2014/chartex" xmlns:cx1="http://schemas.microsoft.com/office/drawing/2015/9/8/chartex" xmlns:cx2="http://schemas.microsoft.com/office/drawing/2015/10/21/chartex" xmlns:cx3="http://schemas.microsoft.com/office/drawing/2016/5/9/chartex" xmlns:cx4="http://schemas.microsoft.com/office/drawing/2016/5/10/chartex" xmlns:cx5="http://schemas.microsoft.com/office/drawing/2016/5/11/chartex" xmlns:cx6="http://schemas.microsoft.com/office/drawing/2016/5/12/chartex" xmlns:cx7="http://schemas.microsoft.com/office/drawing/2016/5/13/chartex" xmlns:cx8="http://schemas.microsoft.com/office/drawing/2016/5/14/chartex" xmlns:mc="http://schemas.openxmlformats.org/markup-compatibility/2006" xmlns:aink="http://schemas.microsoft.com/office/drawing/2016/ink" xmlns:am3d="http://schemas.microsoft.com/office/drawing/2017/model3d" xmlns:o="urn:schemas-microsoft-com:office:office" xmlns:oel="http://schemas.microsoft.com/office/2019/extlst" xmlns:r="http://schemas.openxmlformats.org/officeDocument/2006/relationships" xmlns:m="http://schemas.openxmlformats.org/officeDocument/2006/math" xmlns:v="urn:schemas-microsoft-com:vml" xmlns:wp14="http://schemas.microsoft.com/office/word/2010/wordprocessingDrawing" xmlns:wp="http://schemas.openxmlformats.org/drawingml/2006/wordprocessingDrawing" xmlns:w10="urn:schemas-microsoft-com:office:word" xmlns:w="http://schemas.openxmlformats.org/wordprocessingml/2006/main" xmlns:w14="http://schemas.microsoft.com/office/word/2010/wordml" xmlns:w15="http://schemas.microsoft.com/office/word/2012/wordml" xmlns:w16cex="http://schemas.microsoft.com/office/word/2018/wordml/cex" xmlns:w16cid="http://schemas.microsoft.com/office/word/2016/wordml/cid" xmlns:w16="http://schemas.microsoft.com/office/word/2018/wordml" xmlns:w16sdtdh="http://schemas.microsoft.com/office/word/2020/wordml/sdtdatahash" xmlns:w16se="http://schemas.microsoft.com/office/word/2015/wordml/symex" xmlns:wpg="http://schemas.microsoft.com/office/word/2010/wordprocessingGroup" xmlns:wpi="http://schemas.microsoft.com/office/word/2010/wordprocessingInk" xmlns:wne="http://schemas.microsoft.com/office/word/2006/wordml" xmlns:wps="http://schemas.microsoft.com/office/word/2010/wordprocessingShape" mc:Ignorable="w14 w15 w16se w16cid w16 w16cex w16sdtdh wp14">
   <w:abstractNum w:abstractNumId="0" w15:restartNumberingAfterBreak="0">
     <w:nsid w:val="017C17CB"/>
     <w:multiLevelType w:val="multilevel"/>
@@ -4457,35 +4448,35 @@
       </w:pPr>
     </w:lvl>
   </w:abstractNum>
-  <w:num w:numId="1">
+  <w:num w:numId="1" w16cid:durableId="1459301357">
     <w:abstractNumId w:val="0"/>
   </w:num>
-  <w:num w:numId="2">
+  <w:num w:numId="2" w16cid:durableId="51660438">
     <w:abstractNumId w:val="6"/>
   </w:num>
-  <w:num w:numId="3">
+  <w:num w:numId="3" w16cid:durableId="1243372840">
     <w:abstractNumId w:val="2"/>
   </w:num>
-  <w:num w:numId="4">
+  <w:num w:numId="4" w16cid:durableId="1561593618">
     <w:abstractNumId w:val="1"/>
   </w:num>
-  <w:num w:numId="5">
+  <w:num w:numId="5" w16cid:durableId="153760211">
     <w:abstractNumId w:val="3"/>
   </w:num>
-  <w:num w:numId="6">
+  <w:num w:numId="6" w16cid:durableId="363405850">
     <w:abstractNumId w:val="7"/>
   </w:num>
-  <w:num w:numId="7">
+  <w:num w:numId="7" w16cid:durableId="825434331">
     <w:abstractNumId w:val="5"/>
   </w:num>
-  <w:num w:numId="8">
+  <w:num w:numId="8" w16cid:durableId="1597204522">
     <w:abstractNumId w:val="4"/>
   </w:num>
 </w:numbering>
 </file>
 
 <file path=word/styles.xml><?xml version="1.0" encoding="utf-8"?>
-<w:styles xmlns:mc="http://schemas.openxmlformats.org/markup-compatibility/2006" xmlns:r="http://schemas.openxmlformats.org/officeDocument/2006/relationships" xmlns:w="http://schemas.openxmlformats.org/wordprocessingml/2006/main" xmlns:w14="http://schemas.microsoft.com/office/word/2010/wordml" xmlns:w15="http://schemas.microsoft.com/office/word/2012/wordml" xmlns:w16se="http://schemas.microsoft.com/office/word/2015/wordml/symex" mc:Ignorable="w14 w15 w16se">
+<w:styles xmlns:mc="http://schemas.openxmlformats.org/markup-compatibility/2006" xmlns:r="http://schemas.openxmlformats.org/officeDocument/2006/relationships" xmlns:w="http://schemas.openxmlformats.org/wordprocessingml/2006/main" xmlns:w14="http://schemas.microsoft.com/office/word/2010/wordml" xmlns:w15="http://schemas.microsoft.com/office/word/2012/wordml" xmlns:w16cex="http://schemas.microsoft.com/office/word/2018/wordml/cex" xmlns:w16cid="http://schemas.microsoft.com/office/word/2016/wordml/cid" xmlns:w16="http://schemas.microsoft.com/office/word/2018/wordml" xmlns:w16sdtdh="http://schemas.microsoft.com/office/word/2020/wordml/sdtdatahash" xmlns:w16se="http://schemas.microsoft.com/office/word/2015/wordml/symex" mc:Ignorable="w14 w15 w16se w16cid w16 w16cex w16sdtdh">
   <w:docDefaults>
     <w:rPrDefault>
       <w:rPr>
@@ -4500,7 +4491,7 @@
       </w:pPr>
     </w:pPrDefault>
   </w:docDefaults>
-  <w:latentStyles w:defLockedState="0" w:defUIPriority="99" w:defSemiHidden="0" w:defUnhideWhenUsed="0" w:defQFormat="0" w:count="371">
+  <w:latentStyles w:defLockedState="0" w:defUIPriority="99" w:defSemiHidden="0" w:defUnhideWhenUsed="0" w:defQFormat="0" w:count="376">
     <w:lsdException w:name="Normal" w:uiPriority="0" w:qFormat="1"/>
     <w:lsdException w:name="heading 1" w:uiPriority="0" w:qFormat="1"/>
     <w:lsdException w:name="heading 2" w:semiHidden="1" w:uiPriority="0" w:unhideWhenUsed="1" w:qFormat="1"/>
@@ -4872,6 +4863,11 @@
     <w:lsdException w:name="List Table 5 Dark Accent 6" w:uiPriority="50"/>
     <w:lsdException w:name="List Table 6 Colorful Accent 6" w:uiPriority="51"/>
     <w:lsdException w:name="List Table 7 Colorful Accent 6" w:uiPriority="52"/>
+    <w:lsdException w:name="Mention" w:semiHidden="1" w:unhideWhenUsed="1"/>
+    <w:lsdException w:name="Smart Hyperlink" w:semiHidden="1" w:unhideWhenUsed="1"/>
+    <w:lsdException w:name="Hashtag" w:semiHidden="1" w:unhideWhenUsed="1"/>
+    <w:lsdException w:name="Unresolved Mention" w:semiHidden="1" w:unhideWhenUsed="1"/>
+    <w:lsdException w:name="Smart Link" w:semiHidden="1" w:unhideWhenUsed="1"/>
   </w:latentStyles>
   <w:style w:type="paragraph" w:default="1" w:styleId="Normal">
     <w:name w:val="Normal"/>

</xml_diff>